<commit_message>
Completed Lab Write up 5 Arrays
</commit_message>
<xml_diff>
--- a/CS4ALab5.docx
+++ b/CS4ALab5.docx
@@ -312,7 +312,15 @@
           <w:sz w:val="28"/>
           <w:szCs w:val="28"/>
         </w:rPr>
-        <w:t xml:space="preserve"> – Expression ends up being </w:t>
+        <w:t xml:space="preserve"> – Expression ends u</w:t>
+      </w:r>
+      <w:r>
+        <w:rPr>
+          <w:rFonts w:asciiTheme="majorHAnsi" w:hAnsiTheme="majorHAnsi"/>
+          <w:sz w:val="28"/>
+          <w:szCs w:val="28"/>
+        </w:rPr>
+        <w:t xml:space="preserve">p being </w:t>
       </w:r>
       <w:proofErr w:type="gramStart"/>
       <w:r>
@@ -330,7 +338,49 @@
           <w:sz w:val="28"/>
           <w:szCs w:val="28"/>
         </w:rPr>
-        <w:t xml:space="preserve">1].length which </w:t>
+        <w:t>1].length which count</w:t>
+      </w:r>
+      <w:r>
+        <w:rPr>
+          <w:rFonts w:asciiTheme="majorHAnsi" w:hAnsiTheme="majorHAnsi"/>
+          <w:sz w:val="28"/>
+          <w:szCs w:val="28"/>
+        </w:rPr>
+        <w:t>s the number of columns in row 1.</w:t>
+      </w:r>
+    </w:p>
+    <w:p>
+      <w:pPr>
+        <w:rPr>
+          <w:rFonts w:asciiTheme="majorHAnsi" w:hAnsiTheme="majorHAnsi"/>
+          <w:sz w:val="28"/>
+          <w:szCs w:val="28"/>
+        </w:rPr>
+      </w:pPr>
+      <w:r>
+        <w:rPr>
+          <w:rFonts w:asciiTheme="majorHAnsi" w:hAnsiTheme="majorHAnsi"/>
+          <w:sz w:val="28"/>
+          <w:szCs w:val="28"/>
+        </w:rPr>
+        <w:t>Which matrix occupies more space on the heap and why?</w:t>
+      </w:r>
+    </w:p>
+    <w:p>
+      <w:pPr>
+        <w:rPr>
+          <w:rFonts w:asciiTheme="majorHAnsi" w:hAnsiTheme="majorHAnsi"/>
+          <w:sz w:val="28"/>
+          <w:szCs w:val="28"/>
+        </w:rPr>
+      </w:pPr>
+      <w:r>
+        <w:rPr>
+          <w:rFonts w:asciiTheme="majorHAnsi" w:hAnsiTheme="majorHAnsi"/>
+          <w:sz w:val="28"/>
+          <w:szCs w:val="28"/>
+        </w:rPr>
+        <w:t xml:space="preserve">N </w:t>
       </w:r>
       <w:proofErr w:type="spellStart"/>
       <w:r>
@@ -339,7 +389,7 @@
           <w:sz w:val="28"/>
           <w:szCs w:val="28"/>
         </w:rPr>
-        <w:t>countes</w:t>
+        <w:t>taks</w:t>
       </w:r>
       <w:proofErr w:type="spellEnd"/>
       <w:r>
@@ -348,52 +398,26 @@
           <w:sz w:val="28"/>
           <w:szCs w:val="28"/>
         </w:rPr>
-        <w:t xml:space="preserve"> the number of columns in row 1.</w:t>
-      </w:r>
-    </w:p>
-    <w:p>
-      <w:pPr>
-        <w:rPr>
-          <w:rFonts w:asciiTheme="majorHAnsi" w:hAnsiTheme="majorHAnsi"/>
-          <w:sz w:val="28"/>
-          <w:szCs w:val="28"/>
-        </w:rPr>
-      </w:pPr>
-      <w:r>
-        <w:rPr>
-          <w:rFonts w:asciiTheme="majorHAnsi" w:hAnsiTheme="majorHAnsi"/>
-          <w:sz w:val="28"/>
-          <w:szCs w:val="28"/>
-        </w:rPr>
-        <w:t>Which matrix occupies more space on the heap and why?</w:t>
-      </w:r>
-    </w:p>
-    <w:p>
-      <w:pPr>
-        <w:rPr>
-          <w:rFonts w:asciiTheme="majorHAnsi" w:hAnsiTheme="majorHAnsi"/>
-          <w:sz w:val="28"/>
-          <w:szCs w:val="28"/>
-        </w:rPr>
-      </w:pPr>
-    </w:p>
-    <w:p>
-      <w:pPr>
-        <w:rPr>
-          <w:rFonts w:asciiTheme="majorHAnsi" w:hAnsiTheme="majorHAnsi"/>
-          <w:sz w:val="28"/>
-          <w:szCs w:val="28"/>
-        </w:rPr>
-      </w:pPr>
-    </w:p>
-    <w:p>
-      <w:pPr>
-        <w:rPr>
-          <w:rFonts w:asciiTheme="majorHAnsi" w:hAnsiTheme="majorHAnsi"/>
-          <w:sz w:val="28"/>
-          <w:szCs w:val="28"/>
-        </w:rPr>
-      </w:pPr>
+        <w:t xml:space="preserve"> more space in the heap because it has an extra </w:t>
+      </w:r>
+      <w:proofErr w:type="gramStart"/>
+      <w:r>
+        <w:rPr>
+          <w:rFonts w:asciiTheme="majorHAnsi" w:hAnsiTheme="majorHAnsi"/>
+          <w:sz w:val="28"/>
+          <w:szCs w:val="28"/>
+        </w:rPr>
+        <w:t>row  which</w:t>
+      </w:r>
+      <w:proofErr w:type="gramEnd"/>
+      <w:r>
+        <w:rPr>
+          <w:rFonts w:asciiTheme="majorHAnsi" w:hAnsiTheme="majorHAnsi"/>
+          <w:sz w:val="28"/>
+          <w:szCs w:val="28"/>
+        </w:rPr>
+        <w:t xml:space="preserve"> means an extra reference has to be stored.</w:t>
+      </w:r>
     </w:p>
     <w:p>
       <w:pPr>
@@ -465,6 +489,1304 @@
           <w:szCs w:val="28"/>
         </w:rPr>
       </w:pPr>
+    </w:p>
+    <w:p>
+      <w:pPr>
+        <w:rPr>
+          <w:rFonts w:asciiTheme="majorHAnsi" w:hAnsiTheme="majorHAnsi"/>
+          <w:sz w:val="28"/>
+          <w:szCs w:val="28"/>
+        </w:rPr>
+      </w:pPr>
+      <w:r>
+        <w:rPr>
+          <w:rFonts w:asciiTheme="majorHAnsi" w:hAnsiTheme="majorHAnsi"/>
+          <w:sz w:val="28"/>
+          <w:szCs w:val="28"/>
+        </w:rPr>
+        <w:t xml:space="preserve">3) </w:t>
+      </w:r>
+      <w:r>
+        <w:rPr>
+          <w:rFonts w:asciiTheme="majorHAnsi" w:hAnsiTheme="majorHAnsi"/>
+          <w:sz w:val="28"/>
+          <w:szCs w:val="28"/>
+        </w:rPr>
+        <w:t>Does the following code resize</w:t>
+      </w:r>
+      <w:r>
+        <w:rPr>
+          <w:rFonts w:asciiTheme="majorHAnsi" w:hAnsiTheme="majorHAnsi"/>
+          <w:sz w:val="28"/>
+          <w:szCs w:val="28"/>
+        </w:rPr>
+        <w:t xml:space="preserve"> </w:t>
+      </w:r>
+      <w:r>
+        <w:rPr>
+          <w:rFonts w:asciiTheme="majorHAnsi" w:hAnsiTheme="majorHAnsi"/>
+          <w:sz w:val="28"/>
+          <w:szCs w:val="28"/>
+        </w:rPr>
+        <w:t xml:space="preserve">the </w:t>
+      </w:r>
+      <w:proofErr w:type="gramStart"/>
+      <w:r>
+        <w:rPr>
+          <w:rFonts w:asciiTheme="majorHAnsi" w:hAnsiTheme="majorHAnsi"/>
+          <w:sz w:val="28"/>
+          <w:szCs w:val="28"/>
+        </w:rPr>
+        <w:t>array</w:t>
+      </w:r>
+      <w:r>
+        <w:rPr>
+          <w:rFonts w:asciiTheme="majorHAnsi" w:hAnsiTheme="majorHAnsi"/>
+          <w:sz w:val="28"/>
+          <w:szCs w:val="28"/>
+        </w:rPr>
+        <w:t xml:space="preserve">  (</w:t>
+      </w:r>
+      <w:proofErr w:type="gramEnd"/>
+      <w:r>
+        <w:rPr>
+          <w:rFonts w:asciiTheme="majorHAnsi" w:hAnsiTheme="majorHAnsi"/>
+          <w:sz w:val="28"/>
+          <w:szCs w:val="28"/>
+        </w:rPr>
+        <w:t>explain)</w:t>
+      </w:r>
+      <w:r>
+        <w:rPr>
+          <w:rFonts w:asciiTheme="majorHAnsi" w:hAnsiTheme="majorHAnsi"/>
+          <w:sz w:val="28"/>
+          <w:szCs w:val="28"/>
+        </w:rPr>
+        <w:t>?</w:t>
+      </w:r>
+    </w:p>
+    <w:p>
+      <w:pPr>
+        <w:rPr>
+          <w:rFonts w:asciiTheme="majorHAnsi" w:hAnsiTheme="majorHAnsi"/>
+          <w:sz w:val="28"/>
+          <w:szCs w:val="28"/>
+        </w:rPr>
+      </w:pPr>
+      <w:proofErr w:type="spellStart"/>
+      <w:proofErr w:type="gramStart"/>
+      <w:r>
+        <w:rPr>
+          <w:rFonts w:asciiTheme="majorHAnsi" w:hAnsiTheme="majorHAnsi"/>
+          <w:sz w:val="28"/>
+          <w:szCs w:val="28"/>
+        </w:rPr>
+        <w:t>int</w:t>
+      </w:r>
+      <w:proofErr w:type="spellEnd"/>
+      <w:r>
+        <w:rPr>
+          <w:rFonts w:asciiTheme="majorHAnsi" w:hAnsiTheme="majorHAnsi"/>
+          <w:sz w:val="28"/>
+          <w:szCs w:val="28"/>
+        </w:rPr>
+        <w:t>[</w:t>
+      </w:r>
+      <w:proofErr w:type="gramEnd"/>
+      <w:r>
+        <w:rPr>
+          <w:rFonts w:asciiTheme="majorHAnsi" w:hAnsiTheme="majorHAnsi"/>
+          <w:sz w:val="28"/>
+          <w:szCs w:val="28"/>
+        </w:rPr>
+        <w:t xml:space="preserve">] </w:t>
+      </w:r>
+      <w:proofErr w:type="spellStart"/>
+      <w:r>
+        <w:rPr>
+          <w:rFonts w:asciiTheme="majorHAnsi" w:hAnsiTheme="majorHAnsi"/>
+          <w:sz w:val="28"/>
+          <w:szCs w:val="28"/>
+        </w:rPr>
+        <w:t>myList</w:t>
+      </w:r>
+      <w:proofErr w:type="spellEnd"/>
+      <w:r>
+        <w:rPr>
+          <w:rFonts w:asciiTheme="majorHAnsi" w:hAnsiTheme="majorHAnsi"/>
+          <w:sz w:val="28"/>
+          <w:szCs w:val="28"/>
+        </w:rPr>
+        <w:t>;</w:t>
+      </w:r>
+      <w:r>
+        <w:rPr>
+          <w:rFonts w:asciiTheme="majorHAnsi" w:hAnsiTheme="majorHAnsi"/>
+          <w:sz w:val="28"/>
+          <w:szCs w:val="28"/>
+        </w:rPr>
+        <w:t xml:space="preserve">  </w:t>
+      </w:r>
+      <w:proofErr w:type="spellStart"/>
+      <w:r>
+        <w:rPr>
+          <w:rFonts w:asciiTheme="majorHAnsi" w:hAnsiTheme="majorHAnsi"/>
+          <w:sz w:val="28"/>
+          <w:szCs w:val="28"/>
+        </w:rPr>
+        <w:t>myList</w:t>
+      </w:r>
+      <w:proofErr w:type="spellEnd"/>
+      <w:r>
+        <w:rPr>
+          <w:rFonts w:asciiTheme="majorHAnsi" w:hAnsiTheme="majorHAnsi"/>
+          <w:sz w:val="28"/>
+          <w:szCs w:val="28"/>
+        </w:rPr>
+        <w:t xml:space="preserve"> = new </w:t>
+      </w:r>
+      <w:proofErr w:type="spellStart"/>
+      <w:r>
+        <w:rPr>
+          <w:rFonts w:asciiTheme="majorHAnsi" w:hAnsiTheme="majorHAnsi"/>
+          <w:sz w:val="28"/>
+          <w:szCs w:val="28"/>
+        </w:rPr>
+        <w:t>int</w:t>
+      </w:r>
+      <w:proofErr w:type="spellEnd"/>
+      <w:r>
+        <w:rPr>
+          <w:rFonts w:asciiTheme="majorHAnsi" w:hAnsiTheme="majorHAnsi"/>
+          <w:sz w:val="28"/>
+          <w:szCs w:val="28"/>
+        </w:rPr>
+        <w:t>[10];</w:t>
+      </w:r>
+    </w:p>
+    <w:p>
+      <w:pPr>
+        <w:rPr>
+          <w:rFonts w:asciiTheme="majorHAnsi" w:hAnsiTheme="majorHAnsi"/>
+          <w:sz w:val="28"/>
+          <w:szCs w:val="28"/>
+        </w:rPr>
+      </w:pPr>
+      <w:r>
+        <w:rPr>
+          <w:rFonts w:asciiTheme="majorHAnsi" w:hAnsiTheme="majorHAnsi"/>
+          <w:sz w:val="28"/>
+          <w:szCs w:val="28"/>
+        </w:rPr>
+        <w:t xml:space="preserve">// Sometime later you want to assign a new array to </w:t>
+      </w:r>
+      <w:proofErr w:type="spellStart"/>
+      <w:r>
+        <w:rPr>
+          <w:rFonts w:asciiTheme="majorHAnsi" w:hAnsiTheme="majorHAnsi"/>
+          <w:sz w:val="28"/>
+          <w:szCs w:val="28"/>
+        </w:rPr>
+        <w:t>myList</w:t>
+      </w:r>
+      <w:proofErr w:type="spellEnd"/>
+    </w:p>
+    <w:p>
+      <w:pPr>
+        <w:rPr>
+          <w:rFonts w:asciiTheme="majorHAnsi" w:hAnsiTheme="majorHAnsi"/>
+          <w:sz w:val="28"/>
+          <w:szCs w:val="28"/>
+        </w:rPr>
+      </w:pPr>
+      <w:proofErr w:type="spellStart"/>
+      <w:r>
+        <w:rPr>
+          <w:rFonts w:asciiTheme="majorHAnsi" w:hAnsiTheme="majorHAnsi"/>
+          <w:sz w:val="28"/>
+          <w:szCs w:val="28"/>
+        </w:rPr>
+        <w:t>myList</w:t>
+      </w:r>
+      <w:proofErr w:type="spellEnd"/>
+      <w:r>
+        <w:rPr>
+          <w:rFonts w:asciiTheme="majorHAnsi" w:hAnsiTheme="majorHAnsi"/>
+          <w:sz w:val="28"/>
+          <w:szCs w:val="28"/>
+        </w:rPr>
+        <w:t xml:space="preserve"> = new </w:t>
+      </w:r>
+      <w:proofErr w:type="spellStart"/>
+      <w:proofErr w:type="gramStart"/>
+      <w:r>
+        <w:rPr>
+          <w:rFonts w:asciiTheme="majorHAnsi" w:hAnsiTheme="majorHAnsi"/>
+          <w:sz w:val="28"/>
+          <w:szCs w:val="28"/>
+        </w:rPr>
+        <w:t>int</w:t>
+      </w:r>
+      <w:proofErr w:type="spellEnd"/>
+      <w:r>
+        <w:rPr>
+          <w:rFonts w:asciiTheme="majorHAnsi" w:hAnsiTheme="majorHAnsi"/>
+          <w:sz w:val="28"/>
+          <w:szCs w:val="28"/>
+        </w:rPr>
+        <w:t>[</w:t>
+      </w:r>
+      <w:proofErr w:type="gramEnd"/>
+      <w:r>
+        <w:rPr>
+          <w:rFonts w:asciiTheme="majorHAnsi" w:hAnsiTheme="majorHAnsi"/>
+          <w:sz w:val="28"/>
+          <w:szCs w:val="28"/>
+        </w:rPr>
+        <w:t>20];</w:t>
+      </w:r>
+    </w:p>
+    <w:p>
+      <w:pPr>
+        <w:rPr>
+          <w:rFonts w:asciiTheme="majorHAnsi" w:hAnsiTheme="majorHAnsi"/>
+          <w:sz w:val="28"/>
+          <w:szCs w:val="28"/>
+        </w:rPr>
+      </w:pPr>
+      <w:r>
+        <w:rPr>
+          <w:rFonts w:asciiTheme="majorHAnsi" w:hAnsiTheme="majorHAnsi"/>
+          <w:sz w:val="28"/>
+          <w:szCs w:val="28"/>
+        </w:rPr>
+        <w:t>No, it will not resize the array. A new array will be made of size 20 and will scrap the old array of size 10.</w:t>
+      </w:r>
+    </w:p>
+    <w:p>
+      <w:pPr>
+        <w:rPr>
+          <w:rFonts w:asciiTheme="majorHAnsi" w:hAnsiTheme="majorHAnsi"/>
+          <w:sz w:val="28"/>
+          <w:szCs w:val="28"/>
+        </w:rPr>
+      </w:pPr>
+    </w:p>
+    <w:p>
+      <w:pPr>
+        <w:rPr>
+          <w:rFonts w:asciiTheme="majorHAnsi" w:hAnsiTheme="majorHAnsi"/>
+          <w:sz w:val="28"/>
+          <w:szCs w:val="28"/>
+        </w:rPr>
+      </w:pPr>
+      <w:r>
+        <w:rPr>
+          <w:rFonts w:asciiTheme="majorHAnsi" w:hAnsiTheme="majorHAnsi"/>
+          <w:sz w:val="28"/>
+          <w:szCs w:val="28"/>
+        </w:rPr>
+        <w:t xml:space="preserve">4) </w:t>
+      </w:r>
+      <w:r>
+        <w:rPr>
+          <w:rFonts w:asciiTheme="majorHAnsi" w:hAnsiTheme="majorHAnsi"/>
+          <w:sz w:val="28"/>
+          <w:szCs w:val="28"/>
+        </w:rPr>
+        <w:t>True or false? When an array is passed to a method, a new array is created and passed</w:t>
+      </w:r>
+      <w:r>
+        <w:rPr>
+          <w:rFonts w:asciiTheme="majorHAnsi" w:hAnsiTheme="majorHAnsi"/>
+          <w:sz w:val="28"/>
+          <w:szCs w:val="28"/>
+        </w:rPr>
+        <w:t xml:space="preserve"> </w:t>
+      </w:r>
+      <w:r>
+        <w:rPr>
+          <w:rFonts w:asciiTheme="majorHAnsi" w:hAnsiTheme="majorHAnsi"/>
+          <w:sz w:val="28"/>
+          <w:szCs w:val="28"/>
+        </w:rPr>
+        <w:t>to the method.</w:t>
+      </w:r>
+    </w:p>
+    <w:p>
+      <w:pPr>
+        <w:rPr>
+          <w:rFonts w:asciiTheme="majorHAnsi" w:hAnsiTheme="majorHAnsi"/>
+          <w:sz w:val="28"/>
+          <w:szCs w:val="28"/>
+        </w:rPr>
+      </w:pPr>
+      <w:r>
+        <w:rPr>
+          <w:rFonts w:asciiTheme="majorHAnsi" w:hAnsiTheme="majorHAnsi"/>
+          <w:sz w:val="28"/>
+          <w:szCs w:val="28"/>
+        </w:rPr>
+        <w:t>False, a reference to the original array will be passed.</w:t>
+      </w:r>
+    </w:p>
+    <w:p>
+      <w:pPr>
+        <w:rPr>
+          <w:rFonts w:asciiTheme="majorHAnsi" w:hAnsiTheme="majorHAnsi"/>
+          <w:sz w:val="28"/>
+          <w:szCs w:val="28"/>
+        </w:rPr>
+      </w:pPr>
+      <w:r>
+        <w:rPr>
+          <w:rFonts w:asciiTheme="majorHAnsi" w:hAnsiTheme="majorHAnsi"/>
+          <w:sz w:val="28"/>
+          <w:szCs w:val="28"/>
+        </w:rPr>
+        <w:lastRenderedPageBreak/>
+        <w:t xml:space="preserve">5) What sorting algorithms does </w:t>
+      </w:r>
+      <w:proofErr w:type="spellStart"/>
+      <w:r>
+        <w:rPr>
+          <w:rFonts w:asciiTheme="majorHAnsi" w:hAnsiTheme="majorHAnsi"/>
+          <w:sz w:val="28"/>
+          <w:szCs w:val="28"/>
+        </w:rPr>
+        <w:t>Arrays.sort</w:t>
+      </w:r>
+      <w:proofErr w:type="spellEnd"/>
+      <w:r>
+        <w:rPr>
+          <w:rFonts w:asciiTheme="majorHAnsi" w:hAnsiTheme="majorHAnsi"/>
+          <w:sz w:val="28"/>
+          <w:szCs w:val="28"/>
+        </w:rPr>
+        <w:t xml:space="preserve"> uses and why?</w:t>
+      </w:r>
+    </w:p>
+    <w:p>
+      <w:pPr>
+        <w:rPr>
+          <w:rFonts w:asciiTheme="majorHAnsi" w:hAnsiTheme="majorHAnsi"/>
+          <w:sz w:val="28"/>
+          <w:szCs w:val="28"/>
+        </w:rPr>
+      </w:pPr>
+      <w:r>
+        <w:rPr>
+          <w:rFonts w:asciiTheme="majorHAnsi" w:hAnsiTheme="majorHAnsi"/>
+          <w:sz w:val="28"/>
+          <w:szCs w:val="28"/>
+        </w:rPr>
+        <w:t>Quicksort is faster and more efficient with memory but is it not stable (if you sort an already sorted array, it may not stay unchanged), which is where merge sort comes into play.</w:t>
+      </w:r>
+    </w:p>
+    <w:p>
+      <w:pPr>
+        <w:rPr>
+          <w:rFonts w:asciiTheme="majorHAnsi" w:hAnsiTheme="majorHAnsi"/>
+          <w:sz w:val="28"/>
+          <w:szCs w:val="28"/>
+        </w:rPr>
+      </w:pPr>
+    </w:p>
+    <w:p>
+      <w:pPr>
+        <w:rPr>
+          <w:rFonts w:asciiTheme="majorHAnsi" w:hAnsiTheme="majorHAnsi"/>
+          <w:sz w:val="28"/>
+          <w:szCs w:val="28"/>
+        </w:rPr>
+      </w:pPr>
+      <w:r>
+        <w:rPr>
+          <w:rFonts w:asciiTheme="majorHAnsi" w:hAnsiTheme="majorHAnsi"/>
+          <w:sz w:val="28"/>
+          <w:szCs w:val="28"/>
+        </w:rPr>
+        <w:t xml:space="preserve">5) </w:t>
+      </w:r>
+      <w:r>
+        <w:rPr>
+          <w:rFonts w:asciiTheme="majorHAnsi" w:hAnsiTheme="majorHAnsi"/>
+          <w:sz w:val="28"/>
+          <w:szCs w:val="28"/>
+        </w:rPr>
+        <w:t xml:space="preserve">Use Figure </w:t>
+      </w:r>
+      <w:r>
+        <w:rPr>
+          <w:rFonts w:asciiTheme="majorHAnsi" w:hAnsiTheme="majorHAnsi"/>
+          <w:sz w:val="28"/>
+          <w:szCs w:val="28"/>
+        </w:rPr>
+        <w:t>7</w:t>
+      </w:r>
+      <w:r>
+        <w:rPr>
+          <w:rFonts w:asciiTheme="majorHAnsi" w:hAnsiTheme="majorHAnsi"/>
+          <w:sz w:val="28"/>
+          <w:szCs w:val="28"/>
+        </w:rPr>
+        <w:t>.</w:t>
+      </w:r>
+      <w:r>
+        <w:rPr>
+          <w:rFonts w:asciiTheme="majorHAnsi" w:hAnsiTheme="majorHAnsi"/>
+          <w:sz w:val="28"/>
+          <w:szCs w:val="28"/>
+        </w:rPr>
+        <w:t>9</w:t>
+      </w:r>
+      <w:r>
+        <w:rPr>
+          <w:rFonts w:asciiTheme="majorHAnsi" w:hAnsiTheme="majorHAnsi"/>
+          <w:sz w:val="28"/>
+          <w:szCs w:val="28"/>
+        </w:rPr>
+        <w:t xml:space="preserve"> (or binary search method discussed in class)</w:t>
+      </w:r>
+      <w:r>
+        <w:rPr>
+          <w:rFonts w:asciiTheme="majorHAnsi" w:hAnsiTheme="majorHAnsi"/>
+          <w:sz w:val="28"/>
+          <w:szCs w:val="28"/>
+        </w:rPr>
+        <w:t xml:space="preserve"> as an example to show how to apply the binary search approach to a</w:t>
+      </w:r>
+      <w:r>
+        <w:rPr>
+          <w:rFonts w:asciiTheme="majorHAnsi" w:hAnsiTheme="majorHAnsi"/>
+          <w:sz w:val="28"/>
+          <w:szCs w:val="28"/>
+        </w:rPr>
+        <w:t xml:space="preserve"> </w:t>
+      </w:r>
+      <w:r>
+        <w:rPr>
+          <w:rFonts w:asciiTheme="majorHAnsi" w:hAnsiTheme="majorHAnsi"/>
+          <w:sz w:val="28"/>
+          <w:szCs w:val="28"/>
+        </w:rPr>
+        <w:t>search for key 10 and key 12 in list {2, 4, 7, 10, 11, 45, 50, 59, 60, 66, 69, 70, 79}.</w:t>
+      </w:r>
+    </w:p>
+    <w:p>
+      <w:pPr>
+        <w:rPr>
+          <w:rFonts w:asciiTheme="majorHAnsi" w:hAnsiTheme="majorHAnsi"/>
+          <w:sz w:val="28"/>
+          <w:szCs w:val="28"/>
+          <w:u w:val="single"/>
+        </w:rPr>
+      </w:pPr>
+      <w:r>
+        <w:rPr>
+          <w:rFonts w:asciiTheme="majorHAnsi" w:hAnsiTheme="majorHAnsi"/>
+          <w:sz w:val="28"/>
+          <w:szCs w:val="28"/>
+          <w:u w:val="single"/>
+        </w:rPr>
+        <w:t>Key 10:</w:t>
+      </w:r>
+    </w:p>
+    <w:p>
+      <w:pPr>
+        <w:rPr>
+          <w:rFonts w:asciiTheme="majorHAnsi" w:hAnsiTheme="majorHAnsi"/>
+          <w:sz w:val="28"/>
+          <w:szCs w:val="28"/>
+        </w:rPr>
+      </w:pPr>
+      <w:r>
+        <w:rPr>
+          <w:rFonts w:asciiTheme="majorHAnsi" w:hAnsiTheme="majorHAnsi"/>
+          <w:sz w:val="28"/>
+          <w:szCs w:val="28"/>
+        </w:rPr>
+        <w:t xml:space="preserve">Start </w:t>
+      </w:r>
+      <w:r>
+        <w:rPr>
+          <w:rFonts w:asciiTheme="majorHAnsi" w:hAnsiTheme="majorHAnsi"/>
+          <w:sz w:val="28"/>
+          <w:szCs w:val="28"/>
+        </w:rPr>
+        <w:t>--</w:t>
+      </w:r>
+      <w:r>
+        <w:rPr>
+          <w:rFonts w:asciiTheme="majorHAnsi" w:hAnsiTheme="majorHAnsi"/>
+          <w:sz w:val="28"/>
+          <w:szCs w:val="28"/>
+        </w:rPr>
+        <w:t xml:space="preserve"> </w:t>
+      </w:r>
+      <w:r>
+        <w:rPr>
+          <w:rFonts w:asciiTheme="majorHAnsi" w:hAnsiTheme="majorHAnsi"/>
+          <w:sz w:val="28"/>
+          <w:szCs w:val="28"/>
+        </w:rPr>
+        <w:t xml:space="preserve">2, 4, 7, 10, 11, 45, 50, 59, 60, 66, 69, 70, </w:t>
+      </w:r>
+      <w:proofErr w:type="gramStart"/>
+      <w:r>
+        <w:rPr>
+          <w:rFonts w:asciiTheme="majorHAnsi" w:hAnsiTheme="majorHAnsi"/>
+          <w:sz w:val="28"/>
+          <w:szCs w:val="28"/>
+        </w:rPr>
+        <w:t>79</w:t>
+      </w:r>
+      <w:r>
+        <w:rPr>
+          <w:rFonts w:asciiTheme="majorHAnsi" w:hAnsiTheme="majorHAnsi"/>
+          <w:sz w:val="28"/>
+          <w:szCs w:val="28"/>
+        </w:rPr>
+        <w:t xml:space="preserve">  </w:t>
+      </w:r>
+      <w:r>
+        <w:rPr>
+          <w:rFonts w:asciiTheme="majorHAnsi" w:hAnsiTheme="majorHAnsi"/>
+          <w:sz w:val="28"/>
+          <w:szCs w:val="28"/>
+        </w:rPr>
+        <w:t>(</w:t>
+      </w:r>
+      <w:proofErr w:type="gramEnd"/>
+      <w:r>
+        <w:rPr>
+          <w:rFonts w:asciiTheme="majorHAnsi" w:hAnsiTheme="majorHAnsi"/>
+          <w:sz w:val="28"/>
+          <w:szCs w:val="28"/>
+        </w:rPr>
+        <w:t>(0+12)</w:t>
+      </w:r>
+      <w:r>
+        <w:rPr>
+          <w:rFonts w:asciiTheme="majorHAnsi" w:hAnsiTheme="majorHAnsi"/>
+          <w:sz w:val="28"/>
+          <w:szCs w:val="28"/>
+        </w:rPr>
+        <w:t xml:space="preserve">/2 = </w:t>
+      </w:r>
+      <w:r>
+        <w:rPr>
+          <w:rFonts w:asciiTheme="majorHAnsi" w:hAnsiTheme="majorHAnsi"/>
+          <w:sz w:val="28"/>
+          <w:szCs w:val="28"/>
+        </w:rPr>
+        <w:t>6)</w:t>
+      </w:r>
+    </w:p>
+    <w:p>
+      <w:pPr>
+        <w:rPr>
+          <w:rFonts w:asciiTheme="majorHAnsi" w:hAnsiTheme="majorHAnsi"/>
+          <w:sz w:val="28"/>
+          <w:szCs w:val="28"/>
+        </w:rPr>
+      </w:pPr>
+      <w:r>
+        <w:rPr>
+          <w:rFonts w:asciiTheme="majorHAnsi" w:hAnsiTheme="majorHAnsi"/>
+          <w:sz w:val="28"/>
+          <w:szCs w:val="28"/>
+        </w:rPr>
+        <w:t>(mid=50,50&gt;10)— 2,4,7,10,11,45 ((0+5)/2=2)</w:t>
+      </w:r>
+    </w:p>
+    <w:p>
+      <w:pPr>
+        <w:rPr>
+          <w:rFonts w:asciiTheme="majorHAnsi" w:hAnsiTheme="majorHAnsi"/>
+          <w:sz w:val="28"/>
+          <w:szCs w:val="28"/>
+        </w:rPr>
+      </w:pPr>
+      <w:r>
+        <w:rPr>
+          <w:rFonts w:asciiTheme="majorHAnsi" w:hAnsiTheme="majorHAnsi"/>
+          <w:sz w:val="28"/>
+          <w:szCs w:val="28"/>
+        </w:rPr>
+        <w:t>(mid=7,7&lt;10) – 10,11,45 ((3+5)/2=4)</w:t>
+      </w:r>
+    </w:p>
+    <w:p>
+      <w:pPr>
+        <w:rPr>
+          <w:rFonts w:asciiTheme="majorHAnsi" w:hAnsiTheme="majorHAnsi"/>
+          <w:sz w:val="28"/>
+          <w:szCs w:val="28"/>
+        </w:rPr>
+      </w:pPr>
+      <w:r>
+        <w:rPr>
+          <w:rFonts w:asciiTheme="majorHAnsi" w:hAnsiTheme="majorHAnsi"/>
+          <w:sz w:val="28"/>
+          <w:szCs w:val="28"/>
+        </w:rPr>
+        <w:t>(mid=11,11&gt;10) – 10</w:t>
+      </w:r>
+    </w:p>
+    <w:p>
+      <w:pPr>
+        <w:rPr>
+          <w:rFonts w:asciiTheme="majorHAnsi" w:hAnsiTheme="majorHAnsi"/>
+          <w:sz w:val="28"/>
+          <w:szCs w:val="28"/>
+          <w:u w:val="single"/>
+        </w:rPr>
+      </w:pPr>
+      <w:r>
+        <w:rPr>
+          <w:rFonts w:asciiTheme="majorHAnsi" w:hAnsiTheme="majorHAnsi"/>
+          <w:sz w:val="28"/>
+          <w:szCs w:val="28"/>
+          <w:u w:val="single"/>
+        </w:rPr>
+        <w:t>Key 12:</w:t>
+      </w:r>
+    </w:p>
+    <w:p>
+      <w:pPr>
+        <w:rPr>
+          <w:rFonts w:asciiTheme="majorHAnsi" w:hAnsiTheme="majorHAnsi"/>
+          <w:sz w:val="28"/>
+          <w:szCs w:val="28"/>
+        </w:rPr>
+      </w:pPr>
+      <w:r>
+        <w:rPr>
+          <w:rFonts w:asciiTheme="majorHAnsi" w:hAnsiTheme="majorHAnsi"/>
+          <w:sz w:val="28"/>
+          <w:szCs w:val="28"/>
+          <w:u w:val="single"/>
+        </w:rPr>
+        <w:t xml:space="preserve">Start </w:t>
+      </w:r>
+      <w:r>
+        <w:rPr>
+          <w:rFonts w:asciiTheme="majorHAnsi" w:hAnsiTheme="majorHAnsi"/>
+          <w:sz w:val="28"/>
+          <w:szCs w:val="28"/>
+        </w:rPr>
+        <w:t xml:space="preserve">-- </w:t>
+      </w:r>
+      <w:r>
+        <w:rPr>
+          <w:rFonts w:asciiTheme="majorHAnsi" w:hAnsiTheme="majorHAnsi"/>
+          <w:sz w:val="28"/>
+          <w:szCs w:val="28"/>
+        </w:rPr>
+        <w:t>2, 4, 7, 10, 11, 45, 50, 59, 60, 66, 69, 70, 79</w:t>
+      </w:r>
+      <w:r>
+        <w:rPr>
+          <w:rFonts w:asciiTheme="majorHAnsi" w:hAnsiTheme="majorHAnsi"/>
+          <w:sz w:val="28"/>
+          <w:szCs w:val="28"/>
+        </w:rPr>
+        <w:t xml:space="preserve"> </w:t>
+      </w:r>
+      <w:r>
+        <w:rPr>
+          <w:rFonts w:asciiTheme="majorHAnsi" w:hAnsiTheme="majorHAnsi"/>
+          <w:sz w:val="28"/>
+          <w:szCs w:val="28"/>
+        </w:rPr>
+        <w:t>((0+12)/2 = 6)</w:t>
+      </w:r>
+    </w:p>
+    <w:p>
+      <w:pPr>
+        <w:rPr>
+          <w:rFonts w:asciiTheme="majorHAnsi" w:hAnsiTheme="majorHAnsi"/>
+          <w:sz w:val="28"/>
+          <w:szCs w:val="28"/>
+        </w:rPr>
+      </w:pPr>
+      <w:r>
+        <w:rPr>
+          <w:rFonts w:asciiTheme="majorHAnsi" w:hAnsiTheme="majorHAnsi"/>
+          <w:sz w:val="28"/>
+          <w:szCs w:val="28"/>
+        </w:rPr>
+        <w:t>(mid=50, 50&lt;12) – 2,4,7,10,11,45 ((0+5)/2=2)</w:t>
+      </w:r>
+    </w:p>
+    <w:p>
+      <w:pPr>
+        <w:rPr>
+          <w:rFonts w:asciiTheme="majorHAnsi" w:hAnsiTheme="majorHAnsi"/>
+          <w:sz w:val="28"/>
+          <w:szCs w:val="28"/>
+        </w:rPr>
+      </w:pPr>
+      <w:r>
+        <w:rPr>
+          <w:rFonts w:asciiTheme="majorHAnsi" w:hAnsiTheme="majorHAnsi"/>
+          <w:sz w:val="28"/>
+          <w:szCs w:val="28"/>
+        </w:rPr>
+        <w:t>(mid = 7,7&lt;12) – 10,11,45 ((</w:t>
+      </w:r>
+      <w:r>
+        <w:rPr>
+          <w:rFonts w:asciiTheme="majorHAnsi" w:hAnsiTheme="majorHAnsi"/>
+          <w:sz w:val="28"/>
+          <w:szCs w:val="28"/>
+        </w:rPr>
+        <w:t>3+5)/2=4)</w:t>
+      </w:r>
+    </w:p>
+    <w:p>
+      <w:pPr>
+        <w:rPr>
+          <w:rFonts w:asciiTheme="majorHAnsi" w:hAnsiTheme="majorHAnsi"/>
+          <w:sz w:val="28"/>
+          <w:szCs w:val="28"/>
+        </w:rPr>
+      </w:pPr>
+      <w:r>
+        <w:rPr>
+          <w:rFonts w:asciiTheme="majorHAnsi" w:hAnsiTheme="majorHAnsi"/>
+          <w:sz w:val="28"/>
+          <w:szCs w:val="28"/>
+        </w:rPr>
+        <w:t>(mid=11, 11&lt;12) – 45 low and high are both the same number, 45 is not = 12 so the key was not found.</w:t>
+      </w:r>
+    </w:p>
+    <w:p>
+      <w:pPr>
+        <w:rPr>
+          <w:rFonts w:asciiTheme="majorHAnsi" w:hAnsiTheme="majorHAnsi"/>
+          <w:sz w:val="28"/>
+          <w:szCs w:val="28"/>
+        </w:rPr>
+      </w:pPr>
+    </w:p>
+    <w:p>
+      <w:pPr>
+        <w:rPr>
+          <w:rFonts w:asciiTheme="majorHAnsi" w:hAnsiTheme="majorHAnsi"/>
+          <w:sz w:val="28"/>
+          <w:szCs w:val="28"/>
+        </w:rPr>
+      </w:pPr>
+    </w:p>
+    <w:p>
+      <w:pPr>
+        <w:rPr>
+          <w:rFonts w:asciiTheme="majorHAnsi" w:hAnsiTheme="majorHAnsi"/>
+          <w:sz w:val="28"/>
+          <w:szCs w:val="28"/>
+        </w:rPr>
+      </w:pPr>
+    </w:p>
+    <w:p>
+      <w:pPr>
+        <w:rPr>
+          <w:rFonts w:asciiTheme="majorHAnsi" w:hAnsiTheme="majorHAnsi"/>
+          <w:sz w:val="28"/>
+          <w:szCs w:val="28"/>
+        </w:rPr>
+      </w:pPr>
+      <w:r>
+        <w:rPr>
+          <w:rFonts w:asciiTheme="majorHAnsi" w:hAnsiTheme="majorHAnsi"/>
+          <w:sz w:val="28"/>
+          <w:szCs w:val="28"/>
+        </w:rPr>
+        <w:t>6)</w:t>
+      </w:r>
+      <w:r>
+        <w:t xml:space="preserve"> </w:t>
+      </w:r>
+      <w:r>
+        <w:rPr>
+          <w:rFonts w:asciiTheme="majorHAnsi" w:hAnsiTheme="majorHAnsi"/>
+          <w:sz w:val="28"/>
+          <w:szCs w:val="28"/>
+        </w:rPr>
+        <w:t xml:space="preserve">Use Figure </w:t>
+      </w:r>
+      <w:r>
+        <w:rPr>
+          <w:rFonts w:asciiTheme="majorHAnsi" w:hAnsiTheme="majorHAnsi"/>
+          <w:sz w:val="28"/>
+          <w:szCs w:val="28"/>
+        </w:rPr>
+        <w:t>7</w:t>
+      </w:r>
+      <w:r>
+        <w:rPr>
+          <w:rFonts w:asciiTheme="majorHAnsi" w:hAnsiTheme="majorHAnsi"/>
+          <w:sz w:val="28"/>
+          <w:szCs w:val="28"/>
+        </w:rPr>
+        <w:t>.1</w:t>
+      </w:r>
+      <w:r>
+        <w:rPr>
+          <w:rFonts w:asciiTheme="majorHAnsi" w:hAnsiTheme="majorHAnsi"/>
+          <w:sz w:val="28"/>
+          <w:szCs w:val="28"/>
+        </w:rPr>
+        <w:t>1</w:t>
+      </w:r>
+      <w:r>
+        <w:rPr>
+          <w:rFonts w:asciiTheme="majorHAnsi" w:hAnsiTheme="majorHAnsi"/>
+          <w:sz w:val="28"/>
+          <w:szCs w:val="28"/>
+        </w:rPr>
+        <w:t xml:space="preserve"> as an example to show how to apply the selection-sort approach to</w:t>
+      </w:r>
+      <w:r>
+        <w:rPr>
+          <w:rFonts w:asciiTheme="majorHAnsi" w:hAnsiTheme="majorHAnsi"/>
+          <w:sz w:val="28"/>
+          <w:szCs w:val="28"/>
+        </w:rPr>
+        <w:t xml:space="preserve"> </w:t>
+      </w:r>
+      <w:r>
+        <w:rPr>
+          <w:rFonts w:asciiTheme="majorHAnsi" w:hAnsiTheme="majorHAnsi"/>
+          <w:sz w:val="28"/>
+          <w:szCs w:val="28"/>
+        </w:rPr>
+        <w:t>sort {3.4, 5, 3, 3.5, 2.2, 1.9, 2}.</w:t>
+      </w:r>
+    </w:p>
+    <w:p>
+      <w:pPr>
+        <w:rPr>
+          <w:rFonts w:asciiTheme="majorHAnsi" w:hAnsiTheme="majorHAnsi"/>
+          <w:sz w:val="28"/>
+          <w:szCs w:val="28"/>
+        </w:rPr>
+      </w:pPr>
+      <w:r>
+        <w:rPr>
+          <w:rFonts w:asciiTheme="majorHAnsi" w:hAnsiTheme="majorHAnsi"/>
+          <w:sz w:val="28"/>
+          <w:szCs w:val="28"/>
+        </w:rPr>
+        <w:t>public class Test {</w:t>
+      </w:r>
+    </w:p>
+    <w:p>
+      <w:pPr>
+        <w:rPr>
+          <w:rFonts w:asciiTheme="majorHAnsi" w:hAnsiTheme="majorHAnsi"/>
+          <w:sz w:val="28"/>
+          <w:szCs w:val="28"/>
+        </w:rPr>
+      </w:pPr>
+      <w:r>
+        <w:rPr>
+          <w:rFonts w:asciiTheme="majorHAnsi" w:hAnsiTheme="majorHAnsi"/>
+          <w:sz w:val="28"/>
+          <w:szCs w:val="28"/>
+        </w:rPr>
+        <w:lastRenderedPageBreak/>
+        <w:t xml:space="preserve">    public static void selectionSort1(</w:t>
+      </w:r>
+      <w:proofErr w:type="gramStart"/>
+      <w:r>
+        <w:rPr>
+          <w:rFonts w:asciiTheme="majorHAnsi" w:hAnsiTheme="majorHAnsi"/>
+          <w:sz w:val="28"/>
+          <w:szCs w:val="28"/>
+        </w:rPr>
+        <w:t>double[</w:t>
+      </w:r>
+      <w:proofErr w:type="gramEnd"/>
+      <w:r>
+        <w:rPr>
+          <w:rFonts w:asciiTheme="majorHAnsi" w:hAnsiTheme="majorHAnsi"/>
+          <w:sz w:val="28"/>
+          <w:szCs w:val="28"/>
+        </w:rPr>
+        <w:t>] x) {</w:t>
+      </w:r>
+    </w:p>
+    <w:p>
+      <w:pPr>
+        <w:rPr>
+          <w:rFonts w:asciiTheme="majorHAnsi" w:hAnsiTheme="majorHAnsi"/>
+          <w:sz w:val="28"/>
+          <w:szCs w:val="28"/>
+        </w:rPr>
+      </w:pPr>
+      <w:r>
+        <w:rPr>
+          <w:rFonts w:asciiTheme="majorHAnsi" w:hAnsiTheme="majorHAnsi"/>
+          <w:sz w:val="28"/>
+          <w:szCs w:val="28"/>
+        </w:rPr>
+        <w:t xml:space="preserve">    for (</w:t>
+      </w:r>
+      <w:proofErr w:type="spellStart"/>
+      <w:r>
+        <w:rPr>
+          <w:rFonts w:asciiTheme="majorHAnsi" w:hAnsiTheme="majorHAnsi"/>
+          <w:sz w:val="28"/>
+          <w:szCs w:val="28"/>
+        </w:rPr>
+        <w:t>int</w:t>
+      </w:r>
+      <w:proofErr w:type="spellEnd"/>
+      <w:r>
+        <w:rPr>
+          <w:rFonts w:asciiTheme="majorHAnsi" w:hAnsiTheme="majorHAnsi"/>
+          <w:sz w:val="28"/>
+          <w:szCs w:val="28"/>
+        </w:rPr>
+        <w:t xml:space="preserve"> </w:t>
+      </w:r>
+      <w:proofErr w:type="spellStart"/>
+      <w:r>
+        <w:rPr>
+          <w:rFonts w:asciiTheme="majorHAnsi" w:hAnsiTheme="majorHAnsi"/>
+          <w:sz w:val="28"/>
+          <w:szCs w:val="28"/>
+        </w:rPr>
+        <w:t>i</w:t>
+      </w:r>
+      <w:proofErr w:type="spellEnd"/>
+      <w:r>
+        <w:rPr>
+          <w:rFonts w:asciiTheme="majorHAnsi" w:hAnsiTheme="majorHAnsi"/>
+          <w:sz w:val="28"/>
+          <w:szCs w:val="28"/>
+        </w:rPr>
+        <w:t xml:space="preserve">=0; </w:t>
+      </w:r>
+      <w:proofErr w:type="spellStart"/>
+      <w:r>
+        <w:rPr>
+          <w:rFonts w:asciiTheme="majorHAnsi" w:hAnsiTheme="majorHAnsi"/>
+          <w:sz w:val="28"/>
+          <w:szCs w:val="28"/>
+        </w:rPr>
+        <w:t>i</w:t>
+      </w:r>
+      <w:proofErr w:type="spellEnd"/>
+      <w:r>
+        <w:rPr>
+          <w:rFonts w:asciiTheme="majorHAnsi" w:hAnsiTheme="majorHAnsi"/>
+          <w:sz w:val="28"/>
+          <w:szCs w:val="28"/>
+        </w:rPr>
+        <w:t>&lt;</w:t>
+      </w:r>
+      <w:proofErr w:type="gramStart"/>
+      <w:r>
+        <w:rPr>
+          <w:rFonts w:asciiTheme="majorHAnsi" w:hAnsiTheme="majorHAnsi"/>
+          <w:sz w:val="28"/>
+          <w:szCs w:val="28"/>
+        </w:rPr>
+        <w:t>x.length</w:t>
+      </w:r>
+      <w:proofErr w:type="gramEnd"/>
+      <w:r>
+        <w:rPr>
+          <w:rFonts w:asciiTheme="majorHAnsi" w:hAnsiTheme="majorHAnsi"/>
+          <w:sz w:val="28"/>
+          <w:szCs w:val="28"/>
+        </w:rPr>
+        <w:t xml:space="preserve">-1; </w:t>
+      </w:r>
+      <w:proofErr w:type="spellStart"/>
+      <w:r>
+        <w:rPr>
+          <w:rFonts w:asciiTheme="majorHAnsi" w:hAnsiTheme="majorHAnsi"/>
+          <w:sz w:val="28"/>
+          <w:szCs w:val="28"/>
+        </w:rPr>
+        <w:t>i</w:t>
+      </w:r>
+      <w:proofErr w:type="spellEnd"/>
+      <w:r>
+        <w:rPr>
+          <w:rFonts w:asciiTheme="majorHAnsi" w:hAnsiTheme="majorHAnsi"/>
+          <w:sz w:val="28"/>
+          <w:szCs w:val="28"/>
+        </w:rPr>
+        <w:t>++) {</w:t>
+      </w:r>
+    </w:p>
+    <w:p>
+      <w:pPr>
+        <w:rPr>
+          <w:rFonts w:asciiTheme="majorHAnsi" w:hAnsiTheme="majorHAnsi"/>
+          <w:sz w:val="28"/>
+          <w:szCs w:val="28"/>
+        </w:rPr>
+      </w:pPr>
+      <w:r>
+        <w:rPr>
+          <w:rFonts w:asciiTheme="majorHAnsi" w:hAnsiTheme="majorHAnsi"/>
+          <w:sz w:val="28"/>
+          <w:szCs w:val="28"/>
+        </w:rPr>
+        <w:t xml:space="preserve">        for (</w:t>
+      </w:r>
+      <w:proofErr w:type="spellStart"/>
+      <w:r>
+        <w:rPr>
+          <w:rFonts w:asciiTheme="majorHAnsi" w:hAnsiTheme="majorHAnsi"/>
+          <w:sz w:val="28"/>
+          <w:szCs w:val="28"/>
+        </w:rPr>
+        <w:t>int</w:t>
+      </w:r>
+      <w:proofErr w:type="spellEnd"/>
+      <w:r>
+        <w:rPr>
+          <w:rFonts w:asciiTheme="majorHAnsi" w:hAnsiTheme="majorHAnsi"/>
+          <w:sz w:val="28"/>
+          <w:szCs w:val="28"/>
+        </w:rPr>
+        <w:t xml:space="preserve"> j=i+1; j&lt;</w:t>
+      </w:r>
+      <w:proofErr w:type="spellStart"/>
+      <w:proofErr w:type="gramStart"/>
+      <w:r>
+        <w:rPr>
+          <w:rFonts w:asciiTheme="majorHAnsi" w:hAnsiTheme="majorHAnsi"/>
+          <w:sz w:val="28"/>
+          <w:szCs w:val="28"/>
+        </w:rPr>
+        <w:t>x.length</w:t>
+      </w:r>
+      <w:proofErr w:type="spellEnd"/>
+      <w:proofErr w:type="gramEnd"/>
+      <w:r>
+        <w:rPr>
+          <w:rFonts w:asciiTheme="majorHAnsi" w:hAnsiTheme="majorHAnsi"/>
+          <w:sz w:val="28"/>
+          <w:szCs w:val="28"/>
+        </w:rPr>
+        <w:t xml:space="preserve">; </w:t>
+      </w:r>
+      <w:proofErr w:type="spellStart"/>
+      <w:r>
+        <w:rPr>
+          <w:rFonts w:asciiTheme="majorHAnsi" w:hAnsiTheme="majorHAnsi"/>
+          <w:sz w:val="28"/>
+          <w:szCs w:val="28"/>
+        </w:rPr>
+        <w:t>j++</w:t>
+      </w:r>
+      <w:proofErr w:type="spellEnd"/>
+      <w:r>
+        <w:rPr>
+          <w:rFonts w:asciiTheme="majorHAnsi" w:hAnsiTheme="majorHAnsi"/>
+          <w:sz w:val="28"/>
+          <w:szCs w:val="28"/>
+        </w:rPr>
+        <w:t>) {</w:t>
+      </w:r>
+    </w:p>
+    <w:p>
+      <w:pPr>
+        <w:rPr>
+          <w:rFonts w:asciiTheme="majorHAnsi" w:hAnsiTheme="majorHAnsi"/>
+          <w:sz w:val="28"/>
+          <w:szCs w:val="28"/>
+        </w:rPr>
+      </w:pPr>
+      <w:r>
+        <w:rPr>
+          <w:rFonts w:asciiTheme="majorHAnsi" w:hAnsiTheme="majorHAnsi"/>
+          <w:sz w:val="28"/>
+          <w:szCs w:val="28"/>
+        </w:rPr>
+        <w:t xml:space="preserve">            if (x[</w:t>
+      </w:r>
+      <w:proofErr w:type="spellStart"/>
+      <w:r>
+        <w:rPr>
+          <w:rFonts w:asciiTheme="majorHAnsi" w:hAnsiTheme="majorHAnsi"/>
+          <w:sz w:val="28"/>
+          <w:szCs w:val="28"/>
+        </w:rPr>
+        <w:t>i</w:t>
+      </w:r>
+      <w:proofErr w:type="spellEnd"/>
+      <w:r>
+        <w:rPr>
+          <w:rFonts w:asciiTheme="majorHAnsi" w:hAnsiTheme="majorHAnsi"/>
+          <w:sz w:val="28"/>
+          <w:szCs w:val="28"/>
+        </w:rPr>
+        <w:t>] &gt; x[j]) {</w:t>
+      </w:r>
+    </w:p>
+    <w:p>
+      <w:pPr>
+        <w:rPr>
+          <w:rFonts w:asciiTheme="majorHAnsi" w:hAnsiTheme="majorHAnsi"/>
+          <w:sz w:val="28"/>
+          <w:szCs w:val="28"/>
+        </w:rPr>
+      </w:pPr>
+      <w:r>
+        <w:rPr>
+          <w:rFonts w:asciiTheme="majorHAnsi" w:hAnsiTheme="majorHAnsi"/>
+          <w:sz w:val="28"/>
+          <w:szCs w:val="28"/>
+        </w:rPr>
+        <w:t xml:space="preserve">                //... Exchange elements</w:t>
+      </w:r>
+    </w:p>
+    <w:p>
+      <w:pPr>
+        <w:rPr>
+          <w:rFonts w:asciiTheme="majorHAnsi" w:hAnsiTheme="majorHAnsi"/>
+          <w:sz w:val="28"/>
+          <w:szCs w:val="28"/>
+        </w:rPr>
+      </w:pPr>
+      <w:r>
+        <w:rPr>
+          <w:rFonts w:asciiTheme="majorHAnsi" w:hAnsiTheme="majorHAnsi"/>
+          <w:sz w:val="28"/>
+          <w:szCs w:val="28"/>
+        </w:rPr>
+        <w:t xml:space="preserve">                double temp = x[</w:t>
+      </w:r>
+      <w:proofErr w:type="spellStart"/>
+      <w:r>
+        <w:rPr>
+          <w:rFonts w:asciiTheme="majorHAnsi" w:hAnsiTheme="majorHAnsi"/>
+          <w:sz w:val="28"/>
+          <w:szCs w:val="28"/>
+        </w:rPr>
+        <w:t>i</w:t>
+      </w:r>
+      <w:proofErr w:type="spellEnd"/>
+      <w:r>
+        <w:rPr>
+          <w:rFonts w:asciiTheme="majorHAnsi" w:hAnsiTheme="majorHAnsi"/>
+          <w:sz w:val="28"/>
+          <w:szCs w:val="28"/>
+        </w:rPr>
+        <w:t>];</w:t>
+      </w:r>
+    </w:p>
+    <w:p>
+      <w:pPr>
+        <w:rPr>
+          <w:rFonts w:asciiTheme="majorHAnsi" w:hAnsiTheme="majorHAnsi"/>
+          <w:sz w:val="28"/>
+          <w:szCs w:val="28"/>
+        </w:rPr>
+      </w:pPr>
+      <w:r>
+        <w:rPr>
+          <w:rFonts w:asciiTheme="majorHAnsi" w:hAnsiTheme="majorHAnsi"/>
+          <w:sz w:val="28"/>
+          <w:szCs w:val="28"/>
+        </w:rPr>
+        <w:t xml:space="preserve">                x[</w:t>
+      </w:r>
+      <w:proofErr w:type="spellStart"/>
+      <w:r>
+        <w:rPr>
+          <w:rFonts w:asciiTheme="majorHAnsi" w:hAnsiTheme="majorHAnsi"/>
+          <w:sz w:val="28"/>
+          <w:szCs w:val="28"/>
+        </w:rPr>
+        <w:t>i</w:t>
+      </w:r>
+      <w:proofErr w:type="spellEnd"/>
+      <w:r>
+        <w:rPr>
+          <w:rFonts w:asciiTheme="majorHAnsi" w:hAnsiTheme="majorHAnsi"/>
+          <w:sz w:val="28"/>
+          <w:szCs w:val="28"/>
+        </w:rPr>
+        <w:t>] = x[j];</w:t>
+      </w:r>
+    </w:p>
+    <w:p>
+      <w:pPr>
+        <w:rPr>
+          <w:rFonts w:asciiTheme="majorHAnsi" w:hAnsiTheme="majorHAnsi"/>
+          <w:sz w:val="28"/>
+          <w:szCs w:val="28"/>
+        </w:rPr>
+      </w:pPr>
+      <w:r>
+        <w:rPr>
+          <w:rFonts w:asciiTheme="majorHAnsi" w:hAnsiTheme="majorHAnsi"/>
+          <w:sz w:val="28"/>
+          <w:szCs w:val="28"/>
+        </w:rPr>
+        <w:t xml:space="preserve">                x[j] = temp;</w:t>
+      </w:r>
+    </w:p>
+    <w:p>
+      <w:pPr>
+        <w:rPr>
+          <w:rFonts w:asciiTheme="majorHAnsi" w:hAnsiTheme="majorHAnsi"/>
+          <w:sz w:val="28"/>
+          <w:szCs w:val="28"/>
+        </w:rPr>
+      </w:pPr>
+      <w:r>
+        <w:rPr>
+          <w:rFonts w:asciiTheme="majorHAnsi" w:hAnsiTheme="majorHAnsi"/>
+          <w:sz w:val="28"/>
+          <w:szCs w:val="28"/>
+        </w:rPr>
+        <w:t xml:space="preserve">            }</w:t>
+      </w:r>
+    </w:p>
+    <w:p>
+      <w:pPr>
+        <w:rPr>
+          <w:rFonts w:asciiTheme="majorHAnsi" w:hAnsiTheme="majorHAnsi"/>
+          <w:sz w:val="28"/>
+          <w:szCs w:val="28"/>
+        </w:rPr>
+      </w:pPr>
+      <w:r>
+        <w:rPr>
+          <w:rFonts w:asciiTheme="majorHAnsi" w:hAnsiTheme="majorHAnsi"/>
+          <w:sz w:val="28"/>
+          <w:szCs w:val="28"/>
+        </w:rPr>
+        <w:t xml:space="preserve">        }</w:t>
+      </w:r>
+    </w:p>
+    <w:p>
+      <w:pPr>
+        <w:rPr>
+          <w:rFonts w:asciiTheme="majorHAnsi" w:hAnsiTheme="majorHAnsi"/>
+          <w:sz w:val="28"/>
+          <w:szCs w:val="28"/>
+        </w:rPr>
+      </w:pPr>
+      <w:r>
+        <w:rPr>
+          <w:rFonts w:asciiTheme="majorHAnsi" w:hAnsiTheme="majorHAnsi"/>
+          <w:sz w:val="28"/>
+          <w:szCs w:val="28"/>
+        </w:rPr>
+        <w:t xml:space="preserve">    }</w:t>
+      </w:r>
       <w:bookmarkStart w:id="0" w:name="_GoBack"/>
       <w:bookmarkEnd w:id="0"/>
     </w:p>
@@ -482,31 +1804,7 @@
           <w:sz w:val="28"/>
           <w:szCs w:val="28"/>
         </w:rPr>
-        <w:t xml:space="preserve">3) </w:t>
-      </w:r>
-      <w:r>
-        <w:rPr>
-          <w:rFonts w:asciiTheme="majorHAnsi" w:hAnsiTheme="majorHAnsi"/>
-          <w:sz w:val="28"/>
-          <w:szCs w:val="28"/>
-        </w:rPr>
-        <w:t>Does the following code resize</w:t>
-      </w:r>
-      <w:r>
-        <w:rPr>
-          <w:rFonts w:asciiTheme="majorHAnsi" w:hAnsiTheme="majorHAnsi"/>
-          <w:sz w:val="28"/>
-          <w:szCs w:val="28"/>
-        </w:rPr>
-        <w:t xml:space="preserve"> </w:t>
-      </w:r>
-      <w:r>
-        <w:rPr>
-          <w:rFonts w:asciiTheme="majorHAnsi" w:hAnsiTheme="majorHAnsi"/>
-          <w:sz w:val="28"/>
-          <w:szCs w:val="28"/>
-        </w:rPr>
-        <w:t xml:space="preserve">the </w:t>
+        <w:t xml:space="preserve">    </w:t>
       </w:r>
       <w:proofErr w:type="gramStart"/>
       <w:r>
@@ -515,16 +1813,9 @@
           <w:sz w:val="28"/>
           <w:szCs w:val="28"/>
         </w:rPr>
-        <w:t>array</w:t>
-      </w:r>
-      <w:r>
-        <w:rPr>
-          <w:rFonts w:asciiTheme="majorHAnsi" w:hAnsiTheme="majorHAnsi"/>
-          <w:sz w:val="28"/>
-          <w:szCs w:val="28"/>
-        </w:rPr>
-        <w:t xml:space="preserve">  (</w:t>
-      </w:r>
+        <w:t>for(</w:t>
+      </w:r>
+      <w:proofErr w:type="spellStart"/>
       <w:proofErr w:type="gramEnd"/>
       <w:r>
         <w:rPr>
@@ -532,25 +1823,200 @@
           <w:sz w:val="28"/>
           <w:szCs w:val="28"/>
         </w:rPr>
-        <w:t>explain)</w:t>
-      </w:r>
-      <w:r>
-        <w:rPr>
-          <w:rFonts w:asciiTheme="majorHAnsi" w:hAnsiTheme="majorHAnsi"/>
-          <w:sz w:val="28"/>
-          <w:szCs w:val="28"/>
-        </w:rPr>
-        <w:t>?</w:t>
-      </w:r>
-    </w:p>
-    <w:p>
-      <w:pPr>
-        <w:rPr>
-          <w:rFonts w:asciiTheme="majorHAnsi" w:hAnsiTheme="majorHAnsi"/>
-          <w:sz w:val="28"/>
-          <w:szCs w:val="28"/>
-        </w:rPr>
-      </w:pPr>
+        <w:t>int</w:t>
+      </w:r>
+      <w:proofErr w:type="spellEnd"/>
+      <w:r>
+        <w:rPr>
+          <w:rFonts w:asciiTheme="majorHAnsi" w:hAnsiTheme="majorHAnsi"/>
+          <w:sz w:val="28"/>
+          <w:szCs w:val="28"/>
+        </w:rPr>
+        <w:t xml:space="preserve"> k = 0; k&lt;</w:t>
+      </w:r>
+      <w:proofErr w:type="spellStart"/>
+      <w:r>
+        <w:rPr>
+          <w:rFonts w:asciiTheme="majorHAnsi" w:hAnsiTheme="majorHAnsi"/>
+          <w:sz w:val="28"/>
+          <w:szCs w:val="28"/>
+        </w:rPr>
+        <w:t>x.length;k</w:t>
+      </w:r>
+      <w:proofErr w:type="spellEnd"/>
+      <w:r>
+        <w:rPr>
+          <w:rFonts w:asciiTheme="majorHAnsi" w:hAnsiTheme="majorHAnsi"/>
+          <w:sz w:val="28"/>
+          <w:szCs w:val="28"/>
+        </w:rPr>
+        <w:t>++){</w:t>
+      </w:r>
+    </w:p>
+    <w:p>
+      <w:pPr>
+        <w:rPr>
+          <w:rFonts w:asciiTheme="majorHAnsi" w:hAnsiTheme="majorHAnsi"/>
+          <w:sz w:val="28"/>
+          <w:szCs w:val="28"/>
+        </w:rPr>
+      </w:pPr>
+      <w:r>
+        <w:rPr>
+          <w:rFonts w:asciiTheme="majorHAnsi" w:hAnsiTheme="majorHAnsi"/>
+          <w:sz w:val="28"/>
+          <w:szCs w:val="28"/>
+        </w:rPr>
+        <w:t xml:space="preserve">            </w:t>
+      </w:r>
+      <w:proofErr w:type="spellStart"/>
+      <w:r>
+        <w:rPr>
+          <w:rFonts w:asciiTheme="majorHAnsi" w:hAnsiTheme="majorHAnsi"/>
+          <w:sz w:val="28"/>
+          <w:szCs w:val="28"/>
+        </w:rPr>
+        <w:t>System.out.print</w:t>
+      </w:r>
+      <w:proofErr w:type="spellEnd"/>
+      <w:r>
+        <w:rPr>
+          <w:rFonts w:asciiTheme="majorHAnsi" w:hAnsiTheme="majorHAnsi"/>
+          <w:sz w:val="28"/>
+          <w:szCs w:val="28"/>
+        </w:rPr>
+        <w:t>(x[k]</w:t>
+      </w:r>
+      <w:r>
+        <w:rPr>
+          <w:rFonts w:asciiTheme="majorHAnsi" w:hAnsiTheme="majorHAnsi"/>
+          <w:sz w:val="28"/>
+          <w:szCs w:val="28"/>
+        </w:rPr>
+        <w:t xml:space="preserve"> + </w:t>
+      </w:r>
+      <w:proofErr w:type="gramStart"/>
+      <w:r>
+        <w:rPr>
+          <w:rFonts w:asciiTheme="majorHAnsi" w:hAnsiTheme="majorHAnsi"/>
+          <w:sz w:val="28"/>
+          <w:szCs w:val="28"/>
+        </w:rPr>
+        <w:t>“ “</w:t>
+      </w:r>
+      <w:proofErr w:type="gramEnd"/>
+      <w:r>
+        <w:rPr>
+          <w:rFonts w:asciiTheme="majorHAnsi" w:hAnsiTheme="majorHAnsi"/>
+          <w:sz w:val="28"/>
+          <w:szCs w:val="28"/>
+        </w:rPr>
+        <w:t>);</w:t>
+      </w:r>
+    </w:p>
+    <w:p>
+      <w:pPr>
+        <w:rPr>
+          <w:rFonts w:asciiTheme="majorHAnsi" w:hAnsiTheme="majorHAnsi"/>
+          <w:sz w:val="28"/>
+          <w:szCs w:val="28"/>
+        </w:rPr>
+      </w:pPr>
+      <w:r>
+        <w:rPr>
+          <w:rFonts w:asciiTheme="majorHAnsi" w:hAnsiTheme="majorHAnsi"/>
+          <w:sz w:val="28"/>
+          <w:szCs w:val="28"/>
+        </w:rPr>
+        <w:t xml:space="preserve">        }</w:t>
+      </w:r>
+    </w:p>
+    <w:p>
+      <w:pPr>
+        <w:rPr>
+          <w:rFonts w:asciiTheme="majorHAnsi" w:hAnsiTheme="majorHAnsi"/>
+          <w:sz w:val="28"/>
+          <w:szCs w:val="28"/>
+        </w:rPr>
+      </w:pPr>
+      <w:r>
+        <w:rPr>
+          <w:rFonts w:asciiTheme="majorHAnsi" w:hAnsiTheme="majorHAnsi"/>
+          <w:sz w:val="28"/>
+          <w:szCs w:val="28"/>
+        </w:rPr>
+        <w:t>}</w:t>
+      </w:r>
+    </w:p>
+    <w:p>
+      <w:pPr>
+        <w:rPr>
+          <w:rFonts w:asciiTheme="majorHAnsi" w:hAnsiTheme="majorHAnsi"/>
+          <w:sz w:val="28"/>
+          <w:szCs w:val="28"/>
+        </w:rPr>
+      </w:pPr>
+      <w:r>
+        <w:rPr>
+          <w:rFonts w:asciiTheme="majorHAnsi" w:hAnsiTheme="majorHAnsi"/>
+          <w:sz w:val="28"/>
+          <w:szCs w:val="28"/>
+        </w:rPr>
+        <w:t xml:space="preserve">    public static void main(</w:t>
+      </w:r>
+      <w:proofErr w:type="gramStart"/>
+      <w:r>
+        <w:rPr>
+          <w:rFonts w:asciiTheme="majorHAnsi" w:hAnsiTheme="majorHAnsi"/>
+          <w:sz w:val="28"/>
+          <w:szCs w:val="28"/>
+        </w:rPr>
+        <w:t>String[</w:t>
+      </w:r>
+      <w:proofErr w:type="gramEnd"/>
+      <w:r>
+        <w:rPr>
+          <w:rFonts w:asciiTheme="majorHAnsi" w:hAnsiTheme="majorHAnsi"/>
+          <w:sz w:val="28"/>
+          <w:szCs w:val="28"/>
+        </w:rPr>
+        <w:t xml:space="preserve">] </w:t>
+      </w:r>
+      <w:proofErr w:type="spellStart"/>
+      <w:r>
+        <w:rPr>
+          <w:rFonts w:asciiTheme="majorHAnsi" w:hAnsiTheme="majorHAnsi"/>
+          <w:sz w:val="28"/>
+          <w:szCs w:val="28"/>
+        </w:rPr>
+        <w:t>args</w:t>
+      </w:r>
+      <w:proofErr w:type="spellEnd"/>
+      <w:r>
+        <w:rPr>
+          <w:rFonts w:asciiTheme="majorHAnsi" w:hAnsiTheme="majorHAnsi"/>
+          <w:sz w:val="28"/>
+          <w:szCs w:val="28"/>
+        </w:rPr>
+        <w:t>) {</w:t>
+      </w:r>
+    </w:p>
+    <w:p>
+      <w:pPr>
+        <w:rPr>
+          <w:rFonts w:asciiTheme="majorHAnsi" w:hAnsiTheme="majorHAnsi"/>
+          <w:sz w:val="28"/>
+          <w:szCs w:val="28"/>
+        </w:rPr>
+      </w:pPr>
+      <w:r>
+        <w:rPr>
+          <w:rFonts w:asciiTheme="majorHAnsi" w:hAnsiTheme="majorHAnsi"/>
+          <w:sz w:val="28"/>
+          <w:szCs w:val="28"/>
+        </w:rPr>
+        <w:t xml:space="preserve">        double </w:t>
+      </w:r>
       <w:proofErr w:type="spellStart"/>
       <w:proofErr w:type="gramStart"/>
       <w:r>
@@ -559,7 +2025,7 @@
           <w:sz w:val="28"/>
           <w:szCs w:val="28"/>
         </w:rPr>
-        <w:t>int</w:t>
+        <w:t>arr</w:t>
       </w:r>
       <w:proofErr w:type="spellEnd"/>
       <w:r>
@@ -577,7 +2043,24 @@
           <w:sz w:val="28"/>
           <w:szCs w:val="28"/>
         </w:rPr>
-        <w:t xml:space="preserve">] </w:t>
+        <w:t>] = {3.4, 5, 3, 3.5, 2.2, 1.9, 2};</w:t>
+      </w:r>
+    </w:p>
+    <w:p>
+      <w:pPr>
+        <w:rPr>
+          <w:rFonts w:asciiTheme="majorHAnsi" w:hAnsiTheme="majorHAnsi"/>
+          <w:sz w:val="28"/>
+          <w:szCs w:val="28"/>
+        </w:rPr>
+      </w:pPr>
+      <w:r>
+        <w:rPr>
+          <w:rFonts w:asciiTheme="majorHAnsi" w:hAnsiTheme="majorHAnsi"/>
+          <w:sz w:val="28"/>
+          <w:szCs w:val="28"/>
+        </w:rPr>
+        <w:t xml:space="preserve">        selectionSort1(</w:t>
       </w:r>
       <w:proofErr w:type="spellStart"/>
       <w:r>
@@ -586,7 +2069,7 @@
           <w:sz w:val="28"/>
           <w:szCs w:val="28"/>
         </w:rPr>
-        <w:t>myList</w:t>
+        <w:t>arr</w:t>
       </w:r>
       <w:proofErr w:type="spellEnd"/>
       <w:r>
@@ -595,327 +2078,63 @@
           <w:sz w:val="28"/>
           <w:szCs w:val="28"/>
         </w:rPr>
-        <w:t>;</w:t>
-      </w:r>
-      <w:r>
-        <w:rPr>
-          <w:rFonts w:asciiTheme="majorHAnsi" w:hAnsiTheme="majorHAnsi"/>
-          <w:sz w:val="28"/>
-          <w:szCs w:val="28"/>
-        </w:rPr>
-        <w:t xml:space="preserve">  </w:t>
-      </w:r>
-      <w:proofErr w:type="spellStart"/>
-      <w:r>
-        <w:rPr>
-          <w:rFonts w:asciiTheme="majorHAnsi" w:hAnsiTheme="majorHAnsi"/>
-          <w:sz w:val="28"/>
-          <w:szCs w:val="28"/>
-        </w:rPr>
-        <w:t>myList</w:t>
-      </w:r>
-      <w:proofErr w:type="spellEnd"/>
-      <w:r>
-        <w:rPr>
-          <w:rFonts w:asciiTheme="majorHAnsi" w:hAnsiTheme="majorHAnsi"/>
-          <w:sz w:val="28"/>
-          <w:szCs w:val="28"/>
-        </w:rPr>
-        <w:t xml:space="preserve"> = new </w:t>
-      </w:r>
-      <w:proofErr w:type="spellStart"/>
-      <w:r>
-        <w:rPr>
-          <w:rFonts w:asciiTheme="majorHAnsi" w:hAnsiTheme="majorHAnsi"/>
-          <w:sz w:val="28"/>
-          <w:szCs w:val="28"/>
-        </w:rPr>
-        <w:t>int</w:t>
-      </w:r>
-      <w:proofErr w:type="spellEnd"/>
-      <w:r>
-        <w:rPr>
-          <w:rFonts w:asciiTheme="majorHAnsi" w:hAnsiTheme="majorHAnsi"/>
-          <w:sz w:val="28"/>
-          <w:szCs w:val="28"/>
-        </w:rPr>
-        <w:t>[10];</w:t>
-      </w:r>
-    </w:p>
-    <w:p>
-      <w:pPr>
-        <w:rPr>
-          <w:rFonts w:asciiTheme="majorHAnsi" w:hAnsiTheme="majorHAnsi"/>
-          <w:sz w:val="28"/>
-          <w:szCs w:val="28"/>
-        </w:rPr>
-      </w:pPr>
-      <w:r>
-        <w:rPr>
-          <w:rFonts w:asciiTheme="majorHAnsi" w:hAnsiTheme="majorHAnsi"/>
-          <w:sz w:val="28"/>
-          <w:szCs w:val="28"/>
-        </w:rPr>
-        <w:t xml:space="preserve">// Sometime later you want to assign a new array to </w:t>
-      </w:r>
-      <w:proofErr w:type="spellStart"/>
-      <w:r>
-        <w:rPr>
-          <w:rFonts w:asciiTheme="majorHAnsi" w:hAnsiTheme="majorHAnsi"/>
-          <w:sz w:val="28"/>
-          <w:szCs w:val="28"/>
-        </w:rPr>
-        <w:t>myList</w:t>
-      </w:r>
-      <w:proofErr w:type="spellEnd"/>
-    </w:p>
-    <w:p>
-      <w:pPr>
-        <w:rPr>
-          <w:rFonts w:asciiTheme="majorHAnsi" w:hAnsiTheme="majorHAnsi"/>
-          <w:sz w:val="28"/>
-          <w:szCs w:val="28"/>
-        </w:rPr>
-      </w:pPr>
-      <w:proofErr w:type="spellStart"/>
-      <w:r>
-        <w:rPr>
-          <w:rFonts w:asciiTheme="majorHAnsi" w:hAnsiTheme="majorHAnsi"/>
-          <w:sz w:val="28"/>
-          <w:szCs w:val="28"/>
-        </w:rPr>
-        <w:t>myList</w:t>
-      </w:r>
-      <w:proofErr w:type="spellEnd"/>
-      <w:r>
-        <w:rPr>
-          <w:rFonts w:asciiTheme="majorHAnsi" w:hAnsiTheme="majorHAnsi"/>
-          <w:sz w:val="28"/>
-          <w:szCs w:val="28"/>
-        </w:rPr>
-        <w:t xml:space="preserve"> = new </w:t>
-      </w:r>
-      <w:proofErr w:type="spellStart"/>
-      <w:proofErr w:type="gramStart"/>
-      <w:r>
-        <w:rPr>
-          <w:rFonts w:asciiTheme="majorHAnsi" w:hAnsiTheme="majorHAnsi"/>
-          <w:sz w:val="28"/>
-          <w:szCs w:val="28"/>
-        </w:rPr>
-        <w:t>int</w:t>
-      </w:r>
-      <w:proofErr w:type="spellEnd"/>
-      <w:r>
-        <w:rPr>
-          <w:rFonts w:asciiTheme="majorHAnsi" w:hAnsiTheme="majorHAnsi"/>
-          <w:sz w:val="28"/>
-          <w:szCs w:val="28"/>
-        </w:rPr>
-        <w:t>[</w:t>
-      </w:r>
-      <w:proofErr w:type="gramEnd"/>
-      <w:r>
-        <w:rPr>
-          <w:rFonts w:asciiTheme="majorHAnsi" w:hAnsiTheme="majorHAnsi"/>
-          <w:sz w:val="28"/>
-          <w:szCs w:val="28"/>
-        </w:rPr>
-        <w:t>20];</w:t>
-      </w:r>
-    </w:p>
-    <w:p>
-      <w:pPr>
-        <w:rPr>
-          <w:rFonts w:asciiTheme="majorHAnsi" w:hAnsiTheme="majorHAnsi"/>
-          <w:sz w:val="28"/>
-          <w:szCs w:val="28"/>
-        </w:rPr>
-      </w:pPr>
-    </w:p>
-    <w:p>
-      <w:pPr>
-        <w:rPr>
-          <w:rFonts w:asciiTheme="majorHAnsi" w:hAnsiTheme="majorHAnsi"/>
-          <w:sz w:val="28"/>
-          <w:szCs w:val="28"/>
-        </w:rPr>
-      </w:pPr>
-    </w:p>
-    <w:p>
-      <w:pPr>
-        <w:rPr>
-          <w:rFonts w:asciiTheme="majorHAnsi" w:hAnsiTheme="majorHAnsi"/>
-          <w:sz w:val="28"/>
-          <w:szCs w:val="28"/>
-        </w:rPr>
-      </w:pPr>
-      <w:r>
-        <w:rPr>
-          <w:rFonts w:asciiTheme="majorHAnsi" w:hAnsiTheme="majorHAnsi"/>
-          <w:sz w:val="28"/>
-          <w:szCs w:val="28"/>
-        </w:rPr>
-        <w:t xml:space="preserve">4) </w:t>
-      </w:r>
-      <w:r>
-        <w:rPr>
-          <w:rFonts w:asciiTheme="majorHAnsi" w:hAnsiTheme="majorHAnsi"/>
-          <w:sz w:val="28"/>
-          <w:szCs w:val="28"/>
-        </w:rPr>
-        <w:t>True or false? When an array is passed to a method, a new array is created and passed</w:t>
-      </w:r>
-      <w:r>
-        <w:rPr>
-          <w:rFonts w:asciiTheme="majorHAnsi" w:hAnsiTheme="majorHAnsi"/>
-          <w:sz w:val="28"/>
-          <w:szCs w:val="28"/>
-        </w:rPr>
+        <w:t>);</w:t>
+      </w:r>
+    </w:p>
+    <w:p>
+      <w:pPr>
+        <w:rPr>
+          <w:rFonts w:asciiTheme="majorHAnsi" w:hAnsiTheme="majorHAnsi"/>
+          <w:sz w:val="28"/>
+          <w:szCs w:val="28"/>
+        </w:rPr>
+      </w:pPr>
+      <w:r>
+        <w:rPr>
+          <w:rFonts w:asciiTheme="majorHAnsi" w:hAnsiTheme="majorHAnsi"/>
+          <w:sz w:val="28"/>
+          <w:szCs w:val="28"/>
+        </w:rPr>
+        <w:t xml:space="preserve">    }     </w:t>
+      </w:r>
+    </w:p>
+    <w:p>
+      <w:pPr>
+        <w:rPr>
+          <w:rFonts w:asciiTheme="majorHAnsi" w:hAnsiTheme="majorHAnsi"/>
+          <w:sz w:val="28"/>
+          <w:szCs w:val="28"/>
+        </w:rPr>
+      </w:pPr>
+      <w:r>
+        <w:rPr>
+          <w:rFonts w:asciiTheme="majorHAnsi" w:hAnsiTheme="majorHAnsi"/>
+          <w:sz w:val="28"/>
+          <w:szCs w:val="28"/>
+        </w:rPr>
+        <w:t>}</w:t>
+      </w:r>
+    </w:p>
+    <w:p>
+      <w:pPr>
+        <w:rPr>
+          <w:rFonts w:asciiTheme="majorHAnsi" w:hAnsiTheme="majorHAnsi"/>
+          <w:sz w:val="28"/>
+          <w:szCs w:val="28"/>
+        </w:rPr>
+      </w:pPr>
+      <w:r>
+        <w:rPr>
+          <w:rFonts w:asciiTheme="majorHAnsi" w:hAnsiTheme="majorHAnsi"/>
+          <w:sz w:val="28"/>
+          <w:szCs w:val="28"/>
+        </w:rPr>
+        <w:t>Results are:</w:t>
+      </w:r>
+      <w:r>
         <w:t xml:space="preserve"> </w:t>
       </w:r>
       <w:r>
-        <w:rPr>
-          <w:rFonts w:asciiTheme="majorHAnsi" w:hAnsiTheme="majorHAnsi"/>
-          <w:sz w:val="28"/>
-          <w:szCs w:val="28"/>
-        </w:rPr>
-        <w:t>to the method.</w:t>
-      </w:r>
-    </w:p>
-    <w:p>
-      <w:pPr>
-        <w:rPr>
-          <w:rFonts w:asciiTheme="majorHAnsi" w:hAnsiTheme="majorHAnsi"/>
-          <w:sz w:val="28"/>
-          <w:szCs w:val="28"/>
-        </w:rPr>
-      </w:pPr>
-    </w:p>
-    <w:p>
-      <w:pPr>
-        <w:rPr>
-          <w:rFonts w:asciiTheme="majorHAnsi" w:hAnsiTheme="majorHAnsi"/>
-          <w:sz w:val="28"/>
-          <w:szCs w:val="28"/>
-        </w:rPr>
-      </w:pPr>
-      <w:r>
-        <w:rPr>
-          <w:rFonts w:asciiTheme="majorHAnsi" w:hAnsiTheme="majorHAnsi"/>
-          <w:sz w:val="28"/>
-          <w:szCs w:val="28"/>
-        </w:rPr>
-        <w:lastRenderedPageBreak/>
-        <w:t xml:space="preserve">5) What sorting algorithms does </w:t>
-      </w:r>
-      <w:proofErr w:type="spellStart"/>
-      <w:r>
-        <w:rPr>
-          <w:rFonts w:asciiTheme="majorHAnsi" w:hAnsiTheme="majorHAnsi"/>
-          <w:sz w:val="28"/>
-          <w:szCs w:val="28"/>
-        </w:rPr>
-        <w:t>Arrays.sort</w:t>
-      </w:r>
-      <w:proofErr w:type="spellEnd"/>
-      <w:r>
-        <w:rPr>
-          <w:rFonts w:asciiTheme="majorHAnsi" w:hAnsiTheme="majorHAnsi"/>
-          <w:sz w:val="28"/>
-          <w:szCs w:val="28"/>
-        </w:rPr>
-        <w:t xml:space="preserve"> uses and why?</w:t>
-      </w:r>
-    </w:p>
-    <w:p>
-      <w:pPr>
-        <w:rPr>
-          <w:rFonts w:asciiTheme="majorHAnsi" w:hAnsiTheme="majorHAnsi"/>
-          <w:sz w:val="28"/>
-          <w:szCs w:val="28"/>
-        </w:rPr>
-      </w:pPr>
-    </w:p>
-    <w:p>
-      <w:pPr>
-        <w:rPr>
-          <w:rFonts w:asciiTheme="majorHAnsi" w:hAnsiTheme="majorHAnsi"/>
-          <w:sz w:val="28"/>
-          <w:szCs w:val="28"/>
-        </w:rPr>
-      </w:pPr>
-    </w:p>
-    <w:p>
-      <w:pPr>
-        <w:rPr>
-          <w:rFonts w:asciiTheme="majorHAnsi" w:hAnsiTheme="majorHAnsi"/>
-          <w:sz w:val="28"/>
-          <w:szCs w:val="28"/>
-        </w:rPr>
-      </w:pPr>
-      <w:r>
-        <w:rPr>
-          <w:rFonts w:asciiTheme="majorHAnsi" w:hAnsiTheme="majorHAnsi"/>
-          <w:sz w:val="28"/>
-          <w:szCs w:val="28"/>
-        </w:rPr>
-        <w:t xml:space="preserve">5) </w:t>
-      </w:r>
-      <w:r>
-        <w:rPr>
-          <w:rFonts w:asciiTheme="majorHAnsi" w:hAnsiTheme="majorHAnsi"/>
-          <w:sz w:val="28"/>
-          <w:szCs w:val="28"/>
-        </w:rPr>
-        <w:t xml:space="preserve">Use Figure </w:t>
-      </w:r>
-      <w:r>
-        <w:rPr>
-          <w:rFonts w:asciiTheme="majorHAnsi" w:hAnsiTheme="majorHAnsi"/>
-          <w:sz w:val="28"/>
-          <w:szCs w:val="28"/>
-        </w:rPr>
-        <w:t>7</w:t>
-      </w:r>
-      <w:r>
-        <w:rPr>
-          <w:rFonts w:asciiTheme="majorHAnsi" w:hAnsiTheme="majorHAnsi"/>
-          <w:sz w:val="28"/>
-          <w:szCs w:val="28"/>
-        </w:rPr>
-        <w:t>.</w:t>
-      </w:r>
-      <w:r>
-        <w:rPr>
-          <w:rFonts w:asciiTheme="majorHAnsi" w:hAnsiTheme="majorHAnsi"/>
-          <w:sz w:val="28"/>
-          <w:szCs w:val="28"/>
-        </w:rPr>
-        <w:t>9</w:t>
-      </w:r>
-      <w:r>
-        <w:rPr>
-          <w:rFonts w:asciiTheme="majorHAnsi" w:hAnsiTheme="majorHAnsi"/>
-          <w:sz w:val="28"/>
-          <w:szCs w:val="28"/>
-        </w:rPr>
-        <w:t xml:space="preserve"> (or binary search method discussed in class)</w:t>
-      </w:r>
-      <w:r>
-        <w:rPr>
-          <w:rFonts w:asciiTheme="majorHAnsi" w:hAnsiTheme="majorHAnsi"/>
-          <w:sz w:val="28"/>
-          <w:szCs w:val="28"/>
-        </w:rPr>
-        <w:t xml:space="preserve"> as an example to show how to apply the binary search approach to a</w:t>
-      </w:r>
-      <w:r>
-        <w:rPr>
-          <w:rFonts w:asciiTheme="majorHAnsi" w:hAnsiTheme="majorHAnsi"/>
-          <w:sz w:val="28"/>
-          <w:szCs w:val="28"/>
-        </w:rPr>
         <w:t xml:space="preserve"> </w:t>
       </w:r>
       <w:r>
@@ -924,146 +2143,7 @@
           <w:sz w:val="28"/>
           <w:szCs w:val="28"/>
         </w:rPr>
-        <w:t>search for key 10 and key 12 in list {2, 4, 7, 10, 11, 45, 50, 59, 60, 66, 69, 70, 79}.</w:t>
-      </w:r>
-    </w:p>
-    <w:p>
-      <w:pPr>
-        <w:rPr>
-          <w:rFonts w:asciiTheme="majorHAnsi" w:hAnsiTheme="majorHAnsi"/>
-          <w:sz w:val="28"/>
-          <w:szCs w:val="28"/>
-        </w:rPr>
-      </w:pPr>
-    </w:p>
-    <w:p>
-      <w:pPr>
-        <w:rPr>
-          <w:rFonts w:asciiTheme="majorHAnsi" w:hAnsiTheme="majorHAnsi"/>
-          <w:sz w:val="28"/>
-          <w:szCs w:val="28"/>
-        </w:rPr>
-      </w:pPr>
-    </w:p>
-    <w:p>
-      <w:pPr>
-        <w:rPr>
-          <w:rFonts w:asciiTheme="majorHAnsi" w:hAnsiTheme="majorHAnsi"/>
-          <w:sz w:val="28"/>
-          <w:szCs w:val="28"/>
-        </w:rPr>
-      </w:pPr>
-    </w:p>
-    <w:p>
-      <w:pPr>
-        <w:rPr>
-          <w:rFonts w:asciiTheme="majorHAnsi" w:hAnsiTheme="majorHAnsi"/>
-          <w:sz w:val="28"/>
-          <w:szCs w:val="28"/>
-        </w:rPr>
-      </w:pPr>
-    </w:p>
-    <w:p>
-      <w:pPr>
-        <w:rPr>
-          <w:rFonts w:asciiTheme="majorHAnsi" w:hAnsiTheme="majorHAnsi"/>
-          <w:sz w:val="28"/>
-          <w:szCs w:val="28"/>
-        </w:rPr>
-      </w:pPr>
-    </w:p>
-    <w:p>
-      <w:pPr>
-        <w:rPr>
-          <w:rFonts w:asciiTheme="majorHAnsi" w:hAnsiTheme="majorHAnsi"/>
-          <w:sz w:val="28"/>
-          <w:szCs w:val="28"/>
-        </w:rPr>
-      </w:pPr>
-    </w:p>
-    <w:p>
-      <w:pPr>
-        <w:rPr>
-          <w:rFonts w:asciiTheme="majorHAnsi" w:hAnsiTheme="majorHAnsi"/>
-          <w:sz w:val="28"/>
-          <w:szCs w:val="28"/>
-        </w:rPr>
-      </w:pPr>
-    </w:p>
-    <w:p>
-      <w:pPr>
-        <w:rPr>
-          <w:rFonts w:asciiTheme="majorHAnsi" w:hAnsiTheme="majorHAnsi"/>
-          <w:sz w:val="28"/>
-          <w:szCs w:val="28"/>
-        </w:rPr>
-      </w:pPr>
-      <w:r>
-        <w:rPr>
-          <w:rFonts w:asciiTheme="majorHAnsi" w:hAnsiTheme="majorHAnsi"/>
-          <w:sz w:val="28"/>
-          <w:szCs w:val="28"/>
-        </w:rPr>
-        <w:t>6)</w:t>
-      </w:r>
-      <w:r>
-        <w:t xml:space="preserve"> </w:t>
-      </w:r>
-      <w:r>
-        <w:rPr>
-          <w:rFonts w:asciiTheme="majorHAnsi" w:hAnsiTheme="majorHAnsi"/>
-          <w:sz w:val="28"/>
-          <w:szCs w:val="28"/>
-        </w:rPr>
-        <w:t xml:space="preserve">Use Figure </w:t>
-      </w:r>
-      <w:r>
-        <w:rPr>
-          <w:rFonts w:asciiTheme="majorHAnsi" w:hAnsiTheme="majorHAnsi"/>
-          <w:sz w:val="28"/>
-          <w:szCs w:val="28"/>
-        </w:rPr>
-        <w:t>7</w:t>
-      </w:r>
-      <w:r>
-        <w:rPr>
-          <w:rFonts w:asciiTheme="majorHAnsi" w:hAnsiTheme="majorHAnsi"/>
-          <w:sz w:val="28"/>
-          <w:szCs w:val="28"/>
-        </w:rPr>
-        <w:t>.1</w:t>
-      </w:r>
-      <w:r>
-        <w:rPr>
-          <w:rFonts w:asciiTheme="majorHAnsi" w:hAnsiTheme="majorHAnsi"/>
-          <w:sz w:val="28"/>
-          <w:szCs w:val="28"/>
-        </w:rPr>
-        <w:t>1</w:t>
-      </w:r>
-      <w:r>
-        <w:rPr>
-          <w:rFonts w:asciiTheme="majorHAnsi" w:hAnsiTheme="majorHAnsi"/>
-          <w:sz w:val="28"/>
-          <w:szCs w:val="28"/>
-        </w:rPr>
-        <w:t xml:space="preserve"> as an example to show how to apply the selection-sort approach to</w:t>
-      </w:r>
-      <w:r>
-        <w:rPr>
-          <w:rFonts w:asciiTheme="majorHAnsi" w:hAnsiTheme="majorHAnsi"/>
-          <w:sz w:val="28"/>
-          <w:szCs w:val="28"/>
-        </w:rPr>
-        <w:t xml:space="preserve"> </w:t>
-      </w:r>
-      <w:r>
-        <w:rPr>
-          <w:rFonts w:asciiTheme="majorHAnsi" w:hAnsiTheme="majorHAnsi"/>
-          <w:sz w:val="28"/>
-          <w:szCs w:val="28"/>
-        </w:rPr>
-        <w:t>sort {3.4, 5, 3, 3.5, 2.2, 1.9, 2}.</w:t>
+        <w:t>1.9 2.0 2.2 3.0 3.4 3.5 5.0</w:t>
       </w:r>
     </w:p>
     <w:sectPr>

</xml_diff>